<commit_message>
feat(auth): implementada autenticación completa y creado proyecto base en Next.js
</commit_message>
<xml_diff>
--- a/Documentacion.docx
+++ b/Documentacion.docx
@@ -2174,14 +2174,7 @@
           <w:b/>
           <w:bCs/>
         </w:rPr>
-        <w:t>Responsabilidad Única (SOLID)</w:t>
-      </w:r>
-      <w:r>
-        <w:rPr>
-          <w:b/>
-          <w:bCs/>
-        </w:rPr>
-        <w:t>:</w:t>
+        <w:t>Responsabilidad Única (SOLID):</w:t>
       </w:r>
       <w:r>
         <w:t xml:space="preserve"> </w:t>
@@ -2210,14 +2203,7 @@
           <w:b/>
           <w:bCs/>
         </w:rPr>
-        <w:t>Seguridad</w:t>
-      </w:r>
-      <w:r>
-        <w:rPr>
-          <w:b/>
-          <w:bCs/>
-        </w:rPr>
-        <w:t>:</w:t>
+        <w:t>Seguridad:</w:t>
       </w:r>
       <w:r>
         <w:t xml:space="preserve"> </w:t>
@@ -2248,14 +2234,7 @@
           <w:b/>
           <w:bCs/>
         </w:rPr>
-        <w:t>Extensibilidad</w:t>
-      </w:r>
-      <w:r>
-        <w:rPr>
-          <w:b/>
-          <w:bCs/>
-        </w:rPr>
-        <w:t>:</w:t>
+        <w:t>Extensibilidad:</w:t>
       </w:r>
       <w:r>
         <w:t xml:space="preserve"> </w:t>
@@ -4630,6 +4609,9 @@
         <w:br/>
       </w:r>
       <w:r>
+        <w:rPr>
+          <w:noProof/>
+        </w:rPr>
         <w:drawing>
           <wp:inline distT="0" distB="0" distL="0" distR="0" wp14:anchorId="08C9EF2E" wp14:editId="037B5C82">
             <wp:extent cx="5400040" cy="1668780"/>
@@ -5050,6 +5032,9 @@
     <w:p/>
     <w:p>
       <w:r>
+        <w:rPr>
+          <w:noProof/>
+        </w:rPr>
         <w:drawing>
           <wp:inline distT="0" distB="0" distL="0" distR="0" wp14:anchorId="618680A8" wp14:editId="3A374409">
             <wp:extent cx="5400040" cy="2432050"/>
@@ -5087,6 +5072,357 @@
         </w:drawing>
       </w:r>
     </w:p>
+    <w:p/>
+    <w:p/>
+    <w:p/>
+    <w:p/>
+    <w:p/>
+    <w:p/>
+    <w:p/>
+    <w:p/>
+    <w:p/>
+    <w:p/>
+    <w:p/>
+    <w:p/>
+    <w:p/>
+    <w:p/>
+    <w:p>
+      <w:pPr>
+        <w:spacing w:after="0"/>
+      </w:pPr>
+      <w:r>
+        <w:lastRenderedPageBreak/>
+        <w:t>Usuarios:</w:t>
+      </w:r>
+      <w:r>
+        <w:br/>
+        <w:t>user 1:</w:t>
+      </w:r>
+      <w:r>
+        <w:t xml:space="preserve"> </w:t>
+      </w:r>
+    </w:p>
+    <w:p>
+      <w:pPr>
+        <w:pStyle w:val="Prrafodelista"/>
+        <w:numPr>
+          <w:ilvl w:val="0"/>
+          <w:numId w:val="24"/>
+        </w:numPr>
+        <w:spacing w:after="0"/>
+      </w:pPr>
+      <w:r>
+        <w:t>Email</w:t>
+      </w:r>
+      <w:r>
+        <w:t xml:space="preserve">: </w:t>
+      </w:r>
+      <w:r>
+        <w:t>carlos.perez@example.com</w:t>
+      </w:r>
+    </w:p>
+    <w:p>
+      <w:pPr>
+        <w:pStyle w:val="Prrafodelista"/>
+        <w:numPr>
+          <w:ilvl w:val="0"/>
+          <w:numId w:val="24"/>
+        </w:numPr>
+        <w:spacing w:after="0"/>
+      </w:pPr>
+      <w:proofErr w:type="spellStart"/>
+      <w:r>
+        <w:t>P</w:t>
+      </w:r>
+      <w:r>
+        <w:t>assword</w:t>
+      </w:r>
+      <w:proofErr w:type="spellEnd"/>
+      <w:r>
+        <w:t>:</w:t>
+      </w:r>
+      <w:r>
+        <w:t xml:space="preserve"> </w:t>
+      </w:r>
+      <w:proofErr w:type="spellStart"/>
+      <w:r>
+        <w:t>miguelnew%F</w:t>
+      </w:r>
+      <w:proofErr w:type="spellEnd"/>
+    </w:p>
+    <w:p>
+      <w:pPr>
+        <w:pStyle w:val="Prrafodelista"/>
+        <w:numPr>
+          <w:ilvl w:val="0"/>
+          <w:numId w:val="24"/>
+        </w:numPr>
+        <w:spacing w:after="0"/>
+      </w:pPr>
+      <w:r>
+        <w:t>N:</w:t>
+      </w:r>
+      <w:r>
+        <w:t xml:space="preserve"> </w:t>
+      </w:r>
+      <w:r>
+        <w:t>AQAAAAIAAYagAAAAED1OsVLjniIkSCOcC2PQJHEJ4hUPvbwt4tr2iPnw0QswtBGEr7z2YMWNMnoFWlwRNQ==</w:t>
+      </w:r>
+    </w:p>
+    <w:p>
+      <w:pPr>
+        <w:spacing w:after="0"/>
+      </w:pPr>
+      <w:r>
+        <w:br/>
+        <w:t xml:space="preserve">user </w:t>
+      </w:r>
+      <w:r>
+        <w:t>2</w:t>
+      </w:r>
+      <w:r>
+        <w:t>:</w:t>
+      </w:r>
+      <w:r>
+        <w:t xml:space="preserve"> </w:t>
+      </w:r>
+    </w:p>
+    <w:p>
+      <w:pPr>
+        <w:pStyle w:val="Prrafodelista"/>
+        <w:numPr>
+          <w:ilvl w:val="0"/>
+          <w:numId w:val="24"/>
+        </w:numPr>
+        <w:spacing w:after="0"/>
+      </w:pPr>
+      <w:r>
+        <w:t>Email</w:t>
+      </w:r>
+      <w:r>
+        <w:t>:</w:t>
+      </w:r>
+      <w:r>
+        <w:t xml:space="preserve"> </w:t>
+      </w:r>
+      <w:r>
+        <w:t>maria.lopez@example.com</w:t>
+      </w:r>
+    </w:p>
+    <w:p>
+      <w:pPr>
+        <w:pStyle w:val="Prrafodelista"/>
+        <w:numPr>
+          <w:ilvl w:val="0"/>
+          <w:numId w:val="24"/>
+        </w:numPr>
+        <w:spacing w:after="0"/>
+      </w:pPr>
+      <w:proofErr w:type="spellStart"/>
+      <w:r>
+        <w:t>Password</w:t>
+      </w:r>
+      <w:proofErr w:type="spellEnd"/>
+      <w:r>
+        <w:t>:</w:t>
+      </w:r>
+      <w:r>
+        <w:t xml:space="preserve"> </w:t>
+      </w:r>
+      <w:proofErr w:type="gramStart"/>
+      <w:r>
+        <w:t>coder!V</w:t>
+      </w:r>
+      <w:proofErr w:type="gramEnd"/>
+      <w:r>
+        <w:t>8t</w:t>
+      </w:r>
+    </w:p>
+    <w:p>
+      <w:pPr>
+        <w:pStyle w:val="Prrafodelista"/>
+        <w:numPr>
+          <w:ilvl w:val="0"/>
+          <w:numId w:val="24"/>
+        </w:numPr>
+        <w:spacing w:after="0"/>
+      </w:pPr>
+      <w:r>
+        <w:t>N:</w:t>
+      </w:r>
+      <w:r>
+        <w:t xml:space="preserve"> </w:t>
+      </w:r>
+      <w:r>
+        <w:t>AQAAAAIAAYagAAAAEC925lMsRUMH8uC9vOmkwMojxfsMQkINPRakYUIa2SBgQyeYCMUqFtxYpFUS/IN/4g==</w:t>
+      </w:r>
+    </w:p>
+    <w:p>
+      <w:pPr>
+        <w:spacing w:after="0"/>
+      </w:pPr>
+      <w:r>
+        <w:br/>
+        <w:t xml:space="preserve">user </w:t>
+      </w:r>
+      <w:r>
+        <w:t>3</w:t>
+      </w:r>
+      <w:r>
+        <w:t>:</w:t>
+      </w:r>
+      <w:r>
+        <w:t xml:space="preserve"> </w:t>
+      </w:r>
+    </w:p>
+    <w:p>
+      <w:pPr>
+        <w:pStyle w:val="Prrafodelista"/>
+        <w:numPr>
+          <w:ilvl w:val="0"/>
+          <w:numId w:val="24"/>
+        </w:numPr>
+        <w:spacing w:after="0"/>
+      </w:pPr>
+      <w:r>
+        <w:t>Email</w:t>
+      </w:r>
+      <w:r>
+        <w:t>:</w:t>
+      </w:r>
+      <w:r>
+        <w:t xml:space="preserve"> </w:t>
+      </w:r>
+      <w:r>
+        <w:t>juan.garcia@example.com</w:t>
+      </w:r>
+    </w:p>
+    <w:p>
+      <w:pPr>
+        <w:pStyle w:val="Prrafodelista"/>
+        <w:numPr>
+          <w:ilvl w:val="0"/>
+          <w:numId w:val="24"/>
+        </w:numPr>
+        <w:spacing w:after="0"/>
+      </w:pPr>
+      <w:proofErr w:type="spellStart"/>
+      <w:r>
+        <w:t>Password</w:t>
+      </w:r>
+      <w:proofErr w:type="spellEnd"/>
+      <w:r>
+        <w:t>:</w:t>
+      </w:r>
+      <w:r>
+        <w:t xml:space="preserve"> </w:t>
+      </w:r>
+      <w:r>
+        <w:t>alpha$M3g</w:t>
+      </w:r>
+    </w:p>
+    <w:p>
+      <w:pPr>
+        <w:pStyle w:val="Prrafodelista"/>
+        <w:numPr>
+          <w:ilvl w:val="0"/>
+          <w:numId w:val="24"/>
+        </w:numPr>
+        <w:spacing w:after="0"/>
+      </w:pPr>
+      <w:r>
+        <w:t>N:</w:t>
+      </w:r>
+      <w:r>
+        <w:t xml:space="preserve"> </w:t>
+      </w:r>
+      <w:r>
+        <w:t>AQAAAAIAAYagAAAAEHgFMN5etq2si7z1Cm48Ez7LKhr5mZnV3l+S1M9Zg+sMQD966XUMVgZ931Xm5JrDuw==</w:t>
+      </w:r>
+    </w:p>
+    <w:p>
+      <w:pPr>
+        <w:spacing w:after="0"/>
+      </w:pPr>
+      <w:r>
+        <w:br/>
+        <w:t xml:space="preserve">user </w:t>
+      </w:r>
+      <w:r>
+        <w:t>4</w:t>
+      </w:r>
+      <w:r>
+        <w:t>:</w:t>
+      </w:r>
+      <w:r>
+        <w:t xml:space="preserve"> </w:t>
+      </w:r>
+    </w:p>
+    <w:p>
+      <w:pPr>
+        <w:pStyle w:val="Prrafodelista"/>
+        <w:numPr>
+          <w:ilvl w:val="0"/>
+          <w:numId w:val="24"/>
+        </w:numPr>
+        <w:spacing w:after="0"/>
+      </w:pPr>
+      <w:r>
+        <w:t>Email</w:t>
+      </w:r>
+      <w:r>
+        <w:t xml:space="preserve">: </w:t>
+      </w:r>
+      <w:r>
+        <w:t>luisa.martinez@example.com</w:t>
+      </w:r>
+    </w:p>
+    <w:p>
+      <w:pPr>
+        <w:pStyle w:val="Prrafodelista"/>
+        <w:numPr>
+          <w:ilvl w:val="0"/>
+          <w:numId w:val="24"/>
+        </w:numPr>
+        <w:spacing w:after="0"/>
+      </w:pPr>
+      <w:proofErr w:type="spellStart"/>
+      <w:r>
+        <w:t>Password</w:t>
+      </w:r>
+      <w:proofErr w:type="spellEnd"/>
+      <w:r>
+        <w:t>:</w:t>
+      </w:r>
+      <w:r>
+        <w:t xml:space="preserve"> </w:t>
+      </w:r>
+      <w:r>
+        <w:t>newton%Q7z</w:t>
+      </w:r>
+    </w:p>
+    <w:p>
+      <w:pPr>
+        <w:pStyle w:val="Prrafodelista"/>
+        <w:numPr>
+          <w:ilvl w:val="0"/>
+          <w:numId w:val="24"/>
+        </w:numPr>
+        <w:spacing w:after="0"/>
+      </w:pPr>
+      <w:r>
+        <w:t>N:</w:t>
+      </w:r>
+      <w:r>
+        <w:t xml:space="preserve"> </w:t>
+      </w:r>
+      <w:r>
+        <w:t>AQAAAAIAAYagAAAAELDfclN44AHmj8pYMQ+XPhq9cPjygJD/c6pGlvD52QDsrvLmEHcUIhNcvIfAbHbyqg==</w:t>
+      </w:r>
+      <w:r>
+        <w:br/>
+      </w:r>
+    </w:p>
     <w:sectPr>
       <w:pgSz w:w="11906" w:h="16838"/>
       <w:pgMar w:top="1417" w:right="1701" w:bottom="1417" w:left="1701" w:header="708" w:footer="708" w:gutter="0"/>
@@ -5249,6 +5585,119 @@
     </w:lvl>
   </w:abstractNum>
   <w:abstractNum w:abstractNumId="1" w15:restartNumberingAfterBreak="0">
+    <w:nsid w:val="02F1100D"/>
+    <w:multiLevelType w:val="hybridMultilevel"/>
+    <w:tmpl w:val="EF96D342"/>
+    <w:lvl w:ilvl="0" w:tplc="300A0001">
+      <w:start w:val="1"/>
+      <w:numFmt w:val="bullet"/>
+      <w:lvlText w:val=""/>
+      <w:lvlJc w:val="left"/>
+      <w:pPr>
+        <w:ind w:left="720" w:hanging="360"/>
+      </w:pPr>
+      <w:rPr>
+        <w:rFonts w:ascii="Symbol" w:hAnsi="Symbol" w:hint="default"/>
+      </w:rPr>
+    </w:lvl>
+    <w:lvl w:ilvl="1" w:tplc="300A0003" w:tentative="1">
+      <w:start w:val="1"/>
+      <w:numFmt w:val="bullet"/>
+      <w:lvlText w:val="o"/>
+      <w:lvlJc w:val="left"/>
+      <w:pPr>
+        <w:ind w:left="1440" w:hanging="360"/>
+      </w:pPr>
+      <w:rPr>
+        <w:rFonts w:ascii="Courier New" w:hAnsi="Courier New" w:cs="Courier New" w:hint="default"/>
+      </w:rPr>
+    </w:lvl>
+    <w:lvl w:ilvl="2" w:tplc="300A0005" w:tentative="1">
+      <w:start w:val="1"/>
+      <w:numFmt w:val="bullet"/>
+      <w:lvlText w:val=""/>
+      <w:lvlJc w:val="left"/>
+      <w:pPr>
+        <w:ind w:left="2160" w:hanging="360"/>
+      </w:pPr>
+      <w:rPr>
+        <w:rFonts w:ascii="Wingdings" w:hAnsi="Wingdings" w:hint="default"/>
+      </w:rPr>
+    </w:lvl>
+    <w:lvl w:ilvl="3" w:tplc="300A0001" w:tentative="1">
+      <w:start w:val="1"/>
+      <w:numFmt w:val="bullet"/>
+      <w:lvlText w:val=""/>
+      <w:lvlJc w:val="left"/>
+      <w:pPr>
+        <w:ind w:left="2880" w:hanging="360"/>
+      </w:pPr>
+      <w:rPr>
+        <w:rFonts w:ascii="Symbol" w:hAnsi="Symbol" w:hint="default"/>
+      </w:rPr>
+    </w:lvl>
+    <w:lvl w:ilvl="4" w:tplc="300A0003" w:tentative="1">
+      <w:start w:val="1"/>
+      <w:numFmt w:val="bullet"/>
+      <w:lvlText w:val="o"/>
+      <w:lvlJc w:val="left"/>
+      <w:pPr>
+        <w:ind w:left="3600" w:hanging="360"/>
+      </w:pPr>
+      <w:rPr>
+        <w:rFonts w:ascii="Courier New" w:hAnsi="Courier New" w:cs="Courier New" w:hint="default"/>
+      </w:rPr>
+    </w:lvl>
+    <w:lvl w:ilvl="5" w:tplc="300A0005" w:tentative="1">
+      <w:start w:val="1"/>
+      <w:numFmt w:val="bullet"/>
+      <w:lvlText w:val=""/>
+      <w:lvlJc w:val="left"/>
+      <w:pPr>
+        <w:ind w:left="4320" w:hanging="360"/>
+      </w:pPr>
+      <w:rPr>
+        <w:rFonts w:ascii="Wingdings" w:hAnsi="Wingdings" w:hint="default"/>
+      </w:rPr>
+    </w:lvl>
+    <w:lvl w:ilvl="6" w:tplc="300A0001" w:tentative="1">
+      <w:start w:val="1"/>
+      <w:numFmt w:val="bullet"/>
+      <w:lvlText w:val=""/>
+      <w:lvlJc w:val="left"/>
+      <w:pPr>
+        <w:ind w:left="5040" w:hanging="360"/>
+      </w:pPr>
+      <w:rPr>
+        <w:rFonts w:ascii="Symbol" w:hAnsi="Symbol" w:hint="default"/>
+      </w:rPr>
+    </w:lvl>
+    <w:lvl w:ilvl="7" w:tplc="300A0003" w:tentative="1">
+      <w:start w:val="1"/>
+      <w:numFmt w:val="bullet"/>
+      <w:lvlText w:val="o"/>
+      <w:lvlJc w:val="left"/>
+      <w:pPr>
+        <w:ind w:left="5760" w:hanging="360"/>
+      </w:pPr>
+      <w:rPr>
+        <w:rFonts w:ascii="Courier New" w:hAnsi="Courier New" w:cs="Courier New" w:hint="default"/>
+      </w:rPr>
+    </w:lvl>
+    <w:lvl w:ilvl="8" w:tplc="300A0005" w:tentative="1">
+      <w:start w:val="1"/>
+      <w:numFmt w:val="bullet"/>
+      <w:lvlText w:val=""/>
+      <w:lvlJc w:val="left"/>
+      <w:pPr>
+        <w:ind w:left="6480" w:hanging="360"/>
+      </w:pPr>
+      <w:rPr>
+        <w:rFonts w:ascii="Wingdings" w:hAnsi="Wingdings" w:hint="default"/>
+      </w:rPr>
+    </w:lvl>
+  </w:abstractNum>
+  <w:abstractNum w:abstractNumId="2" w15:restartNumberingAfterBreak="0">
     <w:nsid w:val="06385511"/>
     <w:multiLevelType w:val="multilevel"/>
     <w:tmpl w:val="59102C10"/>
@@ -5397,7 +5846,7 @@
       </w:rPr>
     </w:lvl>
   </w:abstractNum>
-  <w:abstractNum w:abstractNumId="2" w15:restartNumberingAfterBreak="0">
+  <w:abstractNum w:abstractNumId="3" w15:restartNumberingAfterBreak="0">
     <w:nsid w:val="099C65B5"/>
     <w:multiLevelType w:val="multilevel"/>
     <w:tmpl w:val="3F30889C"/>
@@ -5546,7 +5995,7 @@
       </w:rPr>
     </w:lvl>
   </w:abstractNum>
-  <w:abstractNum w:abstractNumId="3" w15:restartNumberingAfterBreak="0">
+  <w:abstractNum w:abstractNumId="4" w15:restartNumberingAfterBreak="0">
     <w:nsid w:val="0B2F3B8F"/>
     <w:multiLevelType w:val="multilevel"/>
     <w:tmpl w:val="3EE2CFB0"/>
@@ -5695,7 +6144,7 @@
       </w:rPr>
     </w:lvl>
   </w:abstractNum>
-  <w:abstractNum w:abstractNumId="4" w15:restartNumberingAfterBreak="0">
+  <w:abstractNum w:abstractNumId="5" w15:restartNumberingAfterBreak="0">
     <w:nsid w:val="219B6247"/>
     <w:multiLevelType w:val="multilevel"/>
     <w:tmpl w:val="14963E04"/>
@@ -5844,7 +6293,7 @@
       </w:rPr>
     </w:lvl>
   </w:abstractNum>
-  <w:abstractNum w:abstractNumId="5" w15:restartNumberingAfterBreak="0">
+  <w:abstractNum w:abstractNumId="6" w15:restartNumberingAfterBreak="0">
     <w:nsid w:val="2A720968"/>
     <w:multiLevelType w:val="multilevel"/>
     <w:tmpl w:val="FAECBC10"/>
@@ -5993,7 +6442,7 @@
       </w:rPr>
     </w:lvl>
   </w:abstractNum>
-  <w:abstractNum w:abstractNumId="6" w15:restartNumberingAfterBreak="0">
+  <w:abstractNum w:abstractNumId="7" w15:restartNumberingAfterBreak="0">
     <w:nsid w:val="2D221B59"/>
     <w:multiLevelType w:val="multilevel"/>
     <w:tmpl w:val="A492F9B6"/>
@@ -6142,7 +6591,7 @@
       </w:rPr>
     </w:lvl>
   </w:abstractNum>
-  <w:abstractNum w:abstractNumId="7" w15:restartNumberingAfterBreak="0">
+  <w:abstractNum w:abstractNumId="8" w15:restartNumberingAfterBreak="0">
     <w:nsid w:val="2E3E30DF"/>
     <w:multiLevelType w:val="multilevel"/>
     <w:tmpl w:val="0DC0ECD8"/>
@@ -6291,7 +6740,7 @@
       </w:rPr>
     </w:lvl>
   </w:abstractNum>
-  <w:abstractNum w:abstractNumId="8" w15:restartNumberingAfterBreak="0">
+  <w:abstractNum w:abstractNumId="9" w15:restartNumberingAfterBreak="0">
     <w:nsid w:val="2FC85012"/>
     <w:multiLevelType w:val="multilevel"/>
     <w:tmpl w:val="1772AE06"/>
@@ -6440,7 +6889,7 @@
       </w:rPr>
     </w:lvl>
   </w:abstractNum>
-  <w:abstractNum w:abstractNumId="9" w15:restartNumberingAfterBreak="0">
+  <w:abstractNum w:abstractNumId="10" w15:restartNumberingAfterBreak="0">
     <w:nsid w:val="369F2193"/>
     <w:multiLevelType w:val="multilevel"/>
     <w:tmpl w:val="7DD2536A"/>
@@ -6589,7 +7038,7 @@
       </w:rPr>
     </w:lvl>
   </w:abstractNum>
-  <w:abstractNum w:abstractNumId="10" w15:restartNumberingAfterBreak="0">
+  <w:abstractNum w:abstractNumId="11" w15:restartNumberingAfterBreak="0">
     <w:nsid w:val="46CA03D3"/>
     <w:multiLevelType w:val="multilevel"/>
     <w:tmpl w:val="EA6832E4"/>
@@ -6738,7 +7187,7 @@
       </w:rPr>
     </w:lvl>
   </w:abstractNum>
-  <w:abstractNum w:abstractNumId="11" w15:restartNumberingAfterBreak="0">
+  <w:abstractNum w:abstractNumId="12" w15:restartNumberingAfterBreak="0">
     <w:nsid w:val="507D0F56"/>
     <w:multiLevelType w:val="multilevel"/>
     <w:tmpl w:val="EECEFFC4"/>
@@ -6887,7 +7336,7 @@
       </w:rPr>
     </w:lvl>
   </w:abstractNum>
-  <w:abstractNum w:abstractNumId="12" w15:restartNumberingAfterBreak="0">
+  <w:abstractNum w:abstractNumId="13" w15:restartNumberingAfterBreak="0">
     <w:nsid w:val="55FF689A"/>
     <w:multiLevelType w:val="multilevel"/>
     <w:tmpl w:val="3ABCC6CC"/>
@@ -7036,7 +7485,7 @@
       </w:rPr>
     </w:lvl>
   </w:abstractNum>
-  <w:abstractNum w:abstractNumId="13" w15:restartNumberingAfterBreak="0">
+  <w:abstractNum w:abstractNumId="14" w15:restartNumberingAfterBreak="0">
     <w:nsid w:val="56636379"/>
     <w:multiLevelType w:val="multilevel"/>
     <w:tmpl w:val="BB90FA06"/>
@@ -7185,7 +7634,7 @@
       </w:rPr>
     </w:lvl>
   </w:abstractNum>
-  <w:abstractNum w:abstractNumId="14" w15:restartNumberingAfterBreak="0">
+  <w:abstractNum w:abstractNumId="15" w15:restartNumberingAfterBreak="0">
     <w:nsid w:val="56C4605C"/>
     <w:multiLevelType w:val="multilevel"/>
     <w:tmpl w:val="D9B0D4B6"/>
@@ -7334,7 +7783,120 @@
       </w:rPr>
     </w:lvl>
   </w:abstractNum>
-  <w:abstractNum w:abstractNumId="15" w15:restartNumberingAfterBreak="0">
+  <w:abstractNum w:abstractNumId="16" w15:restartNumberingAfterBreak="0">
+    <w:nsid w:val="595723CA"/>
+    <w:multiLevelType w:val="hybridMultilevel"/>
+    <w:tmpl w:val="752EE45A"/>
+    <w:lvl w:ilvl="0" w:tplc="300A0001">
+      <w:start w:val="1"/>
+      <w:numFmt w:val="bullet"/>
+      <w:lvlText w:val=""/>
+      <w:lvlJc w:val="left"/>
+      <w:pPr>
+        <w:ind w:left="720" w:hanging="360"/>
+      </w:pPr>
+      <w:rPr>
+        <w:rFonts w:ascii="Symbol" w:hAnsi="Symbol" w:hint="default"/>
+      </w:rPr>
+    </w:lvl>
+    <w:lvl w:ilvl="1" w:tplc="300A0003" w:tentative="1">
+      <w:start w:val="1"/>
+      <w:numFmt w:val="bullet"/>
+      <w:lvlText w:val="o"/>
+      <w:lvlJc w:val="left"/>
+      <w:pPr>
+        <w:ind w:left="1440" w:hanging="360"/>
+      </w:pPr>
+      <w:rPr>
+        <w:rFonts w:ascii="Courier New" w:hAnsi="Courier New" w:cs="Courier New" w:hint="default"/>
+      </w:rPr>
+    </w:lvl>
+    <w:lvl w:ilvl="2" w:tplc="300A0005" w:tentative="1">
+      <w:start w:val="1"/>
+      <w:numFmt w:val="bullet"/>
+      <w:lvlText w:val=""/>
+      <w:lvlJc w:val="left"/>
+      <w:pPr>
+        <w:ind w:left="2160" w:hanging="360"/>
+      </w:pPr>
+      <w:rPr>
+        <w:rFonts w:ascii="Wingdings" w:hAnsi="Wingdings" w:hint="default"/>
+      </w:rPr>
+    </w:lvl>
+    <w:lvl w:ilvl="3" w:tplc="300A0001" w:tentative="1">
+      <w:start w:val="1"/>
+      <w:numFmt w:val="bullet"/>
+      <w:lvlText w:val=""/>
+      <w:lvlJc w:val="left"/>
+      <w:pPr>
+        <w:ind w:left="2880" w:hanging="360"/>
+      </w:pPr>
+      <w:rPr>
+        <w:rFonts w:ascii="Symbol" w:hAnsi="Symbol" w:hint="default"/>
+      </w:rPr>
+    </w:lvl>
+    <w:lvl w:ilvl="4" w:tplc="300A0003" w:tentative="1">
+      <w:start w:val="1"/>
+      <w:numFmt w:val="bullet"/>
+      <w:lvlText w:val="o"/>
+      <w:lvlJc w:val="left"/>
+      <w:pPr>
+        <w:ind w:left="3600" w:hanging="360"/>
+      </w:pPr>
+      <w:rPr>
+        <w:rFonts w:ascii="Courier New" w:hAnsi="Courier New" w:cs="Courier New" w:hint="default"/>
+      </w:rPr>
+    </w:lvl>
+    <w:lvl w:ilvl="5" w:tplc="300A0005" w:tentative="1">
+      <w:start w:val="1"/>
+      <w:numFmt w:val="bullet"/>
+      <w:lvlText w:val=""/>
+      <w:lvlJc w:val="left"/>
+      <w:pPr>
+        <w:ind w:left="4320" w:hanging="360"/>
+      </w:pPr>
+      <w:rPr>
+        <w:rFonts w:ascii="Wingdings" w:hAnsi="Wingdings" w:hint="default"/>
+      </w:rPr>
+    </w:lvl>
+    <w:lvl w:ilvl="6" w:tplc="300A0001" w:tentative="1">
+      <w:start w:val="1"/>
+      <w:numFmt w:val="bullet"/>
+      <w:lvlText w:val=""/>
+      <w:lvlJc w:val="left"/>
+      <w:pPr>
+        <w:ind w:left="5040" w:hanging="360"/>
+      </w:pPr>
+      <w:rPr>
+        <w:rFonts w:ascii="Symbol" w:hAnsi="Symbol" w:hint="default"/>
+      </w:rPr>
+    </w:lvl>
+    <w:lvl w:ilvl="7" w:tplc="300A0003" w:tentative="1">
+      <w:start w:val="1"/>
+      <w:numFmt w:val="bullet"/>
+      <w:lvlText w:val="o"/>
+      <w:lvlJc w:val="left"/>
+      <w:pPr>
+        <w:ind w:left="5760" w:hanging="360"/>
+      </w:pPr>
+      <w:rPr>
+        <w:rFonts w:ascii="Courier New" w:hAnsi="Courier New" w:cs="Courier New" w:hint="default"/>
+      </w:rPr>
+    </w:lvl>
+    <w:lvl w:ilvl="8" w:tplc="300A0005" w:tentative="1">
+      <w:start w:val="1"/>
+      <w:numFmt w:val="bullet"/>
+      <w:lvlText w:val=""/>
+      <w:lvlJc w:val="left"/>
+      <w:pPr>
+        <w:ind w:left="6480" w:hanging="360"/>
+      </w:pPr>
+      <w:rPr>
+        <w:rFonts w:ascii="Wingdings" w:hAnsi="Wingdings" w:hint="default"/>
+      </w:rPr>
+    </w:lvl>
+  </w:abstractNum>
+  <w:abstractNum w:abstractNumId="17" w15:restartNumberingAfterBreak="0">
     <w:nsid w:val="59AD1603"/>
     <w:multiLevelType w:val="multilevel"/>
     <w:tmpl w:val="5A46B9F8"/>
@@ -7483,7 +8045,7 @@
       </w:rPr>
     </w:lvl>
   </w:abstractNum>
-  <w:abstractNum w:abstractNumId="16" w15:restartNumberingAfterBreak="0">
+  <w:abstractNum w:abstractNumId="18" w15:restartNumberingAfterBreak="0">
     <w:nsid w:val="5E343A88"/>
     <w:multiLevelType w:val="multilevel"/>
     <w:tmpl w:val="54A806CC"/>
@@ -7632,7 +8194,7 @@
       </w:rPr>
     </w:lvl>
   </w:abstractNum>
-  <w:abstractNum w:abstractNumId="17" w15:restartNumberingAfterBreak="0">
+  <w:abstractNum w:abstractNumId="19" w15:restartNumberingAfterBreak="0">
     <w:nsid w:val="612B055A"/>
     <w:multiLevelType w:val="multilevel"/>
     <w:tmpl w:val="FA80A498"/>
@@ -7781,7 +8343,7 @@
       </w:rPr>
     </w:lvl>
   </w:abstractNum>
-  <w:abstractNum w:abstractNumId="18" w15:restartNumberingAfterBreak="0">
+  <w:abstractNum w:abstractNumId="20" w15:restartNumberingAfterBreak="0">
     <w:nsid w:val="7084583A"/>
     <w:multiLevelType w:val="multilevel"/>
     <w:tmpl w:val="F5987478"/>
@@ -7930,7 +8492,7 @@
       </w:rPr>
     </w:lvl>
   </w:abstractNum>
-  <w:abstractNum w:abstractNumId="19" w15:restartNumberingAfterBreak="0">
+  <w:abstractNum w:abstractNumId="21" w15:restartNumberingAfterBreak="0">
     <w:nsid w:val="74302C59"/>
     <w:multiLevelType w:val="multilevel"/>
     <w:tmpl w:val="0562E6D6"/>
@@ -8079,7 +8641,7 @@
       </w:rPr>
     </w:lvl>
   </w:abstractNum>
-  <w:abstractNum w:abstractNumId="20" w15:restartNumberingAfterBreak="0">
+  <w:abstractNum w:abstractNumId="22" w15:restartNumberingAfterBreak="0">
     <w:nsid w:val="74CA3C41"/>
     <w:multiLevelType w:val="multilevel"/>
     <w:tmpl w:val="9E1073C0"/>
@@ -8228,7 +8790,7 @@
       </w:rPr>
     </w:lvl>
   </w:abstractNum>
-  <w:abstractNum w:abstractNumId="21" w15:restartNumberingAfterBreak="0">
+  <w:abstractNum w:abstractNumId="23" w15:restartNumberingAfterBreak="0">
     <w:nsid w:val="7D34112D"/>
     <w:multiLevelType w:val="multilevel"/>
     <w:tmpl w:val="56FEC4FA"/>
@@ -8378,70 +8940,76 @@
     </w:lvl>
   </w:abstractNum>
   <w:num w:numId="1" w16cid:durableId="1600480830">
-    <w:abstractNumId w:val="1"/>
+    <w:abstractNumId w:val="2"/>
   </w:num>
   <w:num w:numId="2" w16cid:durableId="982344910">
-    <w:abstractNumId w:val="9"/>
+    <w:abstractNumId w:val="10"/>
   </w:num>
   <w:num w:numId="3" w16cid:durableId="742487196">
     <w:abstractNumId w:val="0"/>
   </w:num>
   <w:num w:numId="4" w16cid:durableId="1508860976">
+    <w:abstractNumId w:val="8"/>
+  </w:num>
+  <w:num w:numId="5" w16cid:durableId="1497070211">
+    <w:abstractNumId w:val="11"/>
+  </w:num>
+  <w:num w:numId="6" w16cid:durableId="124548860">
+    <w:abstractNumId w:val="4"/>
+  </w:num>
+  <w:num w:numId="7" w16cid:durableId="45884994">
+    <w:abstractNumId w:val="19"/>
+  </w:num>
+  <w:num w:numId="8" w16cid:durableId="137502538">
+    <w:abstractNumId w:val="17"/>
+  </w:num>
+  <w:num w:numId="9" w16cid:durableId="1497263887">
+    <w:abstractNumId w:val="5"/>
+  </w:num>
+  <w:num w:numId="10" w16cid:durableId="1214344315">
+    <w:abstractNumId w:val="12"/>
+  </w:num>
+  <w:num w:numId="11" w16cid:durableId="911280049">
     <w:abstractNumId w:val="7"/>
   </w:num>
-  <w:num w:numId="5" w16cid:durableId="1497070211">
-    <w:abstractNumId w:val="10"/>
-  </w:num>
-  <w:num w:numId="6" w16cid:durableId="124548860">
+  <w:num w:numId="12" w16cid:durableId="533856597">
     <w:abstractNumId w:val="3"/>
   </w:num>
-  <w:num w:numId="7" w16cid:durableId="45884994">
-    <w:abstractNumId w:val="17"/>
+  <w:num w:numId="13" w16cid:durableId="810488827">
+    <w:abstractNumId w:val="14"/>
   </w:num>
-  <w:num w:numId="8" w16cid:durableId="137502538">
+  <w:num w:numId="14" w16cid:durableId="1133787002">
+    <w:abstractNumId w:val="9"/>
+  </w:num>
+  <w:num w:numId="15" w16cid:durableId="1650986593">
+    <w:abstractNumId w:val="20"/>
+  </w:num>
+  <w:num w:numId="16" w16cid:durableId="2088528508">
     <w:abstractNumId w:val="15"/>
   </w:num>
-  <w:num w:numId="9" w16cid:durableId="1497263887">
-    <w:abstractNumId w:val="4"/>
+  <w:num w:numId="17" w16cid:durableId="271135906">
+    <w:abstractNumId w:val="18"/>
   </w:num>
-  <w:num w:numId="10" w16cid:durableId="1214344315">
-    <w:abstractNumId w:val="11"/>
+  <w:num w:numId="18" w16cid:durableId="2057195329">
+    <w:abstractNumId w:val="22"/>
   </w:num>
-  <w:num w:numId="11" w16cid:durableId="911280049">
+  <w:num w:numId="19" w16cid:durableId="2047945223">
+    <w:abstractNumId w:val="13"/>
+  </w:num>
+  <w:num w:numId="20" w16cid:durableId="435096336">
+    <w:abstractNumId w:val="21"/>
+  </w:num>
+  <w:num w:numId="21" w16cid:durableId="798181491">
     <w:abstractNumId w:val="6"/>
   </w:num>
-  <w:num w:numId="12" w16cid:durableId="533856597">
-    <w:abstractNumId w:val="2"/>
+  <w:num w:numId="22" w16cid:durableId="628704493">
+    <w:abstractNumId w:val="23"/>
   </w:num>
-  <w:num w:numId="13" w16cid:durableId="810488827">
-    <w:abstractNumId w:val="13"/>
-  </w:num>
-  <w:num w:numId="14" w16cid:durableId="1133787002">
-    <w:abstractNumId w:val="8"/>
-  </w:num>
-  <w:num w:numId="15" w16cid:durableId="1650986593">
-    <w:abstractNumId w:val="18"/>
-  </w:num>
-  <w:num w:numId="16" w16cid:durableId="2088528508">
-    <w:abstractNumId w:val="14"/>
-  </w:num>
-  <w:num w:numId="17" w16cid:durableId="271135906">
+  <w:num w:numId="23" w16cid:durableId="1001813285">
     <w:abstractNumId w:val="16"/>
   </w:num>
-  <w:num w:numId="18" w16cid:durableId="2057195329">
-    <w:abstractNumId w:val="20"/>
-  </w:num>
-  <w:num w:numId="19" w16cid:durableId="2047945223">
-    <w:abstractNumId w:val="12"/>
-  </w:num>
-  <w:num w:numId="20" w16cid:durableId="435096336">
-    <w:abstractNumId w:val="19"/>
-  </w:num>
-  <w:num w:numId="21" w16cid:durableId="798181491">
-    <w:abstractNumId w:val="5"/>
-  </w:num>
-  <w:num w:numId="22" w16cid:durableId="628704493">
-    <w:abstractNumId w:val="21"/>
+  <w:num w:numId="24" w16cid:durableId="560142740">
+    <w:abstractNumId w:val="1"/>
   </w:num>
 </w:numbering>
 </file>

</xml_diff>

<commit_message>
feat(frontend): finalizadas llamadas al backend y completada autenticación
</commit_message>
<xml_diff>
--- a/Documentacion.docx
+++ b/Documentacion.docx
@@ -1688,15 +1688,7 @@
         <w:jc w:val="both"/>
       </w:pPr>
       <w:r>
-        <w:t xml:space="preserve">RF8: Manejar errores externos (caída del servicio, </w:t>
-      </w:r>
-      <w:proofErr w:type="spellStart"/>
-      <w:r>
-        <w:t>timeouts</w:t>
-      </w:r>
-      <w:proofErr w:type="spellEnd"/>
-      <w:r>
-        <w:t>, datos incompletos).</w:t>
+        <w:t>RF8: Manejar errores externos (caída del servicio, timeouts, datos incompletos).</w:t>
       </w:r>
     </w:p>
     <w:p>
@@ -1751,63 +1743,13 @@
       <w:r>
         <w:br/>
       </w:r>
-      <w:proofErr w:type="spellStart"/>
       <w:r>
         <w:rPr>
           <w:b/>
           <w:bCs/>
         </w:rPr>
-        <w:t>Controller</w:t>
-      </w:r>
-      <w:proofErr w:type="spellEnd"/>
-      <w:r>
-        <w:rPr>
-          <w:b/>
-          <w:bCs/>
-        </w:rPr>
-        <w:t xml:space="preserve"> → </w:t>
-      </w:r>
-      <w:proofErr w:type="spellStart"/>
-      <w:r>
-        <w:rPr>
-          <w:b/>
-          <w:bCs/>
-        </w:rPr>
-        <w:t>Service</w:t>
-      </w:r>
-      <w:proofErr w:type="spellEnd"/>
-      <w:r>
-        <w:rPr>
-          <w:b/>
-          <w:bCs/>
-        </w:rPr>
-        <w:t xml:space="preserve"> → </w:t>
-      </w:r>
-      <w:proofErr w:type="spellStart"/>
-      <w:r>
-        <w:rPr>
-          <w:b/>
-          <w:bCs/>
-        </w:rPr>
-        <w:t>Repository</w:t>
-      </w:r>
-      <w:proofErr w:type="spellEnd"/>
-      <w:r>
-        <w:rPr>
-          <w:b/>
-          <w:bCs/>
-        </w:rPr>
-        <w:t xml:space="preserve"> → </w:t>
-      </w:r>
-      <w:proofErr w:type="spellStart"/>
-      <w:r>
-        <w:rPr>
-          <w:b/>
-          <w:bCs/>
-        </w:rPr>
-        <w:t>Entity</w:t>
-      </w:r>
-      <w:proofErr w:type="spellEnd"/>
+        <w:t>Controller → Service → Repository → Entity</w:t>
+      </w:r>
     </w:p>
     <w:p>
       <w:pPr>
@@ -1899,23 +1841,7 @@
         <w:jc w:val="both"/>
       </w:pPr>
       <w:r>
-        <w:t>Código limpio (</w:t>
-      </w:r>
-      <w:proofErr w:type="spellStart"/>
-      <w:r>
-        <w:t>Clean</w:t>
-      </w:r>
-      <w:proofErr w:type="spellEnd"/>
-      <w:r>
-        <w:t xml:space="preserve"> </w:t>
-      </w:r>
-      <w:proofErr w:type="spellStart"/>
-      <w:r>
-        <w:t>Code</w:t>
-      </w:r>
-      <w:proofErr w:type="spellEnd"/>
-      <w:r>
-        <w:t>).</w:t>
+        <w:t>Código limpio (Clean Code).</w:t>
       </w:r>
     </w:p>
     <w:p>
@@ -1955,23 +1881,7 @@
         <w:jc w:val="both"/>
       </w:pPr>
       <w:r>
-        <w:t xml:space="preserve">Validación en </w:t>
-      </w:r>
-      <w:proofErr w:type="spellStart"/>
-      <w:r>
-        <w:t>backend</w:t>
-      </w:r>
-      <w:proofErr w:type="spellEnd"/>
-      <w:r>
-        <w:t xml:space="preserve"> y </w:t>
-      </w:r>
-      <w:proofErr w:type="spellStart"/>
-      <w:r>
-        <w:t>frontend</w:t>
-      </w:r>
-      <w:proofErr w:type="spellEnd"/>
-      <w:r>
-        <w:t>.</w:t>
+        <w:t>Validación en backend y frontend.</w:t>
       </w:r>
     </w:p>
     <w:p>
@@ -2076,15 +1986,7 @@
         <w:jc w:val="both"/>
       </w:pPr>
       <w:r>
-        <w:t>Preparar el proyecto para escenarios RBAC (Role-</w:t>
-      </w:r>
-      <w:proofErr w:type="spellStart"/>
-      <w:r>
-        <w:t>Based</w:t>
-      </w:r>
-      <w:proofErr w:type="spellEnd"/>
-      <w:r>
-        <w:t xml:space="preserve"> Access Control).</w:t>
+        <w:t>Preparar el proyecto para escenarios RBAC (Role-Based Access Control).</w:t>
       </w:r>
     </w:p>
     <w:p>
@@ -2117,47 +2019,18 @@
       <w:bookmarkStart w:id="13" w:name="_Toc214029127"/>
       <w:bookmarkStart w:id="14" w:name="_Toc214029159"/>
       <w:r>
-        <w:t xml:space="preserve">Separación de entidades: </w:t>
-      </w:r>
-      <w:proofErr w:type="spellStart"/>
-      <w:r>
-        <w:t>Persons</w:t>
-      </w:r>
-      <w:proofErr w:type="spellEnd"/>
-      <w:r>
-        <w:t xml:space="preserve"> y </w:t>
-      </w:r>
-      <w:proofErr w:type="spellStart"/>
-      <w:r>
-        <w:t>Users</w:t>
+        <w:t>Separación de entidades: Persons y Users</w:t>
       </w:r>
       <w:bookmarkEnd w:id="12"/>
       <w:bookmarkEnd w:id="13"/>
       <w:bookmarkEnd w:id="14"/>
-      <w:proofErr w:type="spellEnd"/>
-    </w:p>
-    <w:p>
-      <w:pPr>
-        <w:jc w:val="both"/>
-      </w:pPr>
-      <w:r>
-        <w:t>Se decidió separar datos personales (</w:t>
-      </w:r>
-      <w:proofErr w:type="spellStart"/>
-      <w:r>
-        <w:t>Persons</w:t>
-      </w:r>
-      <w:proofErr w:type="spellEnd"/>
-      <w:r>
-        <w:t>) de credenciales del sistema (</w:t>
-      </w:r>
-      <w:proofErr w:type="spellStart"/>
-      <w:r>
-        <w:t>Users</w:t>
-      </w:r>
-      <w:proofErr w:type="spellEnd"/>
-      <w:r>
-        <w:t>) siguiendo principios de:</w:t>
+    </w:p>
+    <w:p>
+      <w:pPr>
+        <w:jc w:val="both"/>
+      </w:pPr>
+      <w:r>
+        <w:t>Se decidió separar datos personales (Persons) de credenciales del sistema (Users) siguiendo principios de:</w:t>
       </w:r>
     </w:p>
     <w:p>
@@ -2209,15 +2082,7 @@
         <w:t xml:space="preserve"> </w:t>
       </w:r>
       <w:r>
-        <w:t xml:space="preserve">La información sensible (hash de contraseña, </w:t>
-      </w:r>
-      <w:proofErr w:type="spellStart"/>
-      <w:r>
-        <w:t>salt</w:t>
-      </w:r>
-      <w:proofErr w:type="spellEnd"/>
-      <w:r>
-        <w:t>) no debe mezclarse con datos demográficos.</w:t>
+        <w:t>La información sensible (hash de contraseña, salt) no debe mezclarse con datos demográficos.</w:t>
       </w:r>
     </w:p>
     <w:p>
@@ -2240,15 +2105,7 @@
         <w:t xml:space="preserve"> </w:t>
       </w:r>
       <w:r>
-        <w:t xml:space="preserve">La entidad </w:t>
-      </w:r>
-      <w:proofErr w:type="spellStart"/>
-      <w:r>
-        <w:t>Persons</w:t>
-      </w:r>
-      <w:proofErr w:type="spellEnd"/>
-      <w:r>
-        <w:t xml:space="preserve"> puede utilizarse para otros módulos futuros (RRHH, perfiles, contacto, auditoría).</w:t>
+        <w:t>La entidad Persons puede utilizarse para otros módulos futuros (RRHH, perfiles, contacto, auditoría).</w:t>
       </w:r>
     </w:p>
     <w:p>
@@ -2296,51 +2153,22 @@
       <w:bookmarkStart w:id="16" w:name="_Toc214029128"/>
       <w:bookmarkStart w:id="17" w:name="_Toc214029160"/>
       <w:r>
-        <w:t xml:space="preserve">Uso de </w:t>
-      </w:r>
-      <w:proofErr w:type="spellStart"/>
-      <w:r>
-        <w:t>UserGuid</w:t>
+        <w:t>Uso de UserGuid</w:t>
       </w:r>
       <w:bookmarkEnd w:id="15"/>
       <w:bookmarkEnd w:id="16"/>
       <w:bookmarkEnd w:id="17"/>
-      <w:proofErr w:type="spellEnd"/>
-    </w:p>
-    <w:p>
-      <w:pPr>
-        <w:jc w:val="both"/>
-      </w:pPr>
-      <w:r>
-        <w:t xml:space="preserve">El campo </w:t>
-      </w:r>
-      <w:proofErr w:type="spellStart"/>
-      <w:r>
-        <w:t>UserGuid</w:t>
-      </w:r>
-      <w:proofErr w:type="spellEnd"/>
-      <w:r>
-        <w:t xml:space="preserve"> permite exponer identificadores en la URL evitando el problema de ID </w:t>
-      </w:r>
-      <w:proofErr w:type="spellStart"/>
-      <w:r>
-        <w:t>enumeration</w:t>
-      </w:r>
-      <w:proofErr w:type="spellEnd"/>
-      <w:r>
-        <w:t>.</w:t>
+    </w:p>
+    <w:p>
+      <w:pPr>
+        <w:jc w:val="both"/>
+      </w:pPr>
+      <w:r>
+        <w:t>El campo UserGuid permite exponer identificadores en la URL evitando el problema de ID enumeration.</w:t>
       </w:r>
       <w:r>
         <w:br/>
-        <w:t xml:space="preserve">Con </w:t>
-      </w:r>
-      <w:proofErr w:type="spellStart"/>
-      <w:r>
-        <w:t>GUIDs</w:t>
-      </w:r>
-      <w:proofErr w:type="spellEnd"/>
-      <w:r>
-        <w:t>:</w:t>
+        <w:t>Con GUIDs:</w:t>
       </w:r>
     </w:p>
     <w:p>
@@ -2353,15 +2181,7 @@
         <w:jc w:val="both"/>
       </w:pPr>
       <w:r>
-        <w:t xml:space="preserve">No pueden adivinar los </w:t>
-      </w:r>
-      <w:proofErr w:type="spellStart"/>
-      <w:r>
-        <w:t>IDs</w:t>
-      </w:r>
-      <w:proofErr w:type="spellEnd"/>
-      <w:r>
-        <w:t xml:space="preserve"> de otros usuarios.</w:t>
+        <w:t>No pueden adivinar los IDs de otros usuarios.</w:t>
       </w:r>
     </w:p>
     <w:p>
@@ -2374,15 +2194,7 @@
         <w:jc w:val="both"/>
       </w:pPr>
       <w:r>
-        <w:t xml:space="preserve">Se incrementa la seguridad sin necesidad de sobrecargar lógica de </w:t>
-      </w:r>
-      <w:proofErr w:type="spellStart"/>
-      <w:r>
-        <w:t>backend</w:t>
-      </w:r>
-      <w:proofErr w:type="spellEnd"/>
-      <w:r>
-        <w:t>.</w:t>
+        <w:t>Se incrementa la seguridad sin necesidad de sobrecargar lógica de backend.</w:t>
       </w:r>
     </w:p>
     <w:p>
@@ -2431,15 +2243,7 @@
         <w:jc w:val="both"/>
       </w:pPr>
       <w:r>
-        <w:t xml:space="preserve">Aunque en pruebas técnicas suele usarse un </w:t>
-      </w:r>
-      <w:proofErr w:type="spellStart"/>
-      <w:r>
-        <w:t>string</w:t>
-      </w:r>
-      <w:proofErr w:type="spellEnd"/>
-      <w:r>
-        <w:t xml:space="preserve"> fijo para roles, se decidió implementar una tabla Roles para:</w:t>
+        <w:t>Aunque en pruebas técnicas suele usarse un string fijo para roles, se decidió implementar una tabla Roles para:</w:t>
       </w:r>
     </w:p>
     <w:p>
@@ -2465,15 +2269,7 @@
         <w:jc w:val="both"/>
       </w:pPr>
       <w:r>
-        <w:t xml:space="preserve">Permitir agregar nuevos roles sin alterar el modelo </w:t>
-      </w:r>
-      <w:proofErr w:type="spellStart"/>
-      <w:r>
-        <w:t>Users</w:t>
-      </w:r>
-      <w:proofErr w:type="spellEnd"/>
-      <w:r>
-        <w:t>.</w:t>
+        <w:t>Permitir agregar nuevos roles sin alterar el modelo Users.</w:t>
       </w:r>
     </w:p>
     <w:p>
@@ -2518,22 +2314,12 @@
       <w:bookmarkStart w:id="21" w:name="_Toc214029058"/>
       <w:bookmarkStart w:id="22" w:name="_Toc214029130"/>
       <w:bookmarkStart w:id="23" w:name="_Toc214029162"/>
-      <w:proofErr w:type="spellStart"/>
-      <w:r>
-        <w:t>PhotoUrl</w:t>
-      </w:r>
-      <w:proofErr w:type="spellEnd"/>
-      <w:r>
-        <w:t xml:space="preserve"> en </w:t>
-      </w:r>
-      <w:proofErr w:type="spellStart"/>
-      <w:r>
-        <w:t>Persons</w:t>
+      <w:r>
+        <w:t>PhotoUrl en Persons</w:t>
       </w:r>
       <w:bookmarkEnd w:id="21"/>
       <w:bookmarkEnd w:id="22"/>
       <w:bookmarkEnd w:id="23"/>
-      <w:proofErr w:type="spellEnd"/>
     </w:p>
     <w:p>
       <w:pPr>
@@ -2649,15 +2435,7 @@
         <w:jc w:val="both"/>
       </w:pPr>
       <w:r>
-        <w:t xml:space="preserve">Reduce tiempos de carga y </w:t>
-      </w:r>
-      <w:proofErr w:type="spellStart"/>
-      <w:r>
-        <w:t>backups</w:t>
-      </w:r>
-      <w:proofErr w:type="spellEnd"/>
-      <w:r>
-        <w:t>.</w:t>
+        <w:t>Reduce tiempos de carga y backups.</w:t>
       </w:r>
     </w:p>
     <w:p>
@@ -2672,22 +2450,12 @@
       <w:bookmarkStart w:id="24" w:name="_Toc214029059"/>
       <w:bookmarkStart w:id="25" w:name="_Toc214029131"/>
       <w:bookmarkStart w:id="26" w:name="_Toc214029163"/>
-      <w:proofErr w:type="spellStart"/>
-      <w:r>
-        <w:t>PasswordHash</w:t>
-      </w:r>
-      <w:proofErr w:type="spellEnd"/>
-      <w:r>
-        <w:t xml:space="preserve"> y </w:t>
-      </w:r>
-      <w:proofErr w:type="spellStart"/>
-      <w:r>
-        <w:t>PasswordSalt</w:t>
+      <w:r>
+        <w:t>PasswordHash y PasswordSalt</w:t>
       </w:r>
       <w:bookmarkEnd w:id="24"/>
       <w:bookmarkEnd w:id="25"/>
       <w:bookmarkEnd w:id="26"/>
-      <w:proofErr w:type="spellEnd"/>
     </w:p>
     <w:p>
       <w:pPr>
@@ -2719,13 +2487,8 @@
         <w:spacing w:after="0"/>
         <w:jc w:val="both"/>
       </w:pPr>
-      <w:proofErr w:type="spellStart"/>
-      <w:r>
-        <w:t>PasswordHash</w:t>
-      </w:r>
-      <w:proofErr w:type="spellEnd"/>
-      <w:r>
-        <w:t xml:space="preserve"> guarda el hash criptográfico.</w:t>
+      <w:r>
+        <w:t>PasswordHash guarda el hash criptográfico.</w:t>
       </w:r>
     </w:p>
     <w:p>
@@ -2737,13 +2500,8 @@
         <w:spacing w:after="0"/>
         <w:jc w:val="both"/>
       </w:pPr>
-      <w:proofErr w:type="spellStart"/>
-      <w:r>
-        <w:t>PasswordSalt</w:t>
-      </w:r>
-      <w:proofErr w:type="spellEnd"/>
-      <w:r>
-        <w:t xml:space="preserve"> asegura que cada contraseña tenga un hash único incluso si es igual.</w:t>
+      <w:r>
+        <w:t>PasswordSalt asegura que cada contraseña tenga un hash único incluso si es igual.</w:t>
       </w:r>
     </w:p>
     <w:p>
@@ -2768,13 +2526,8 @@
         <w:spacing w:after="0"/>
         <w:jc w:val="both"/>
       </w:pPr>
-      <w:proofErr w:type="spellStart"/>
-      <w:r>
-        <w:t>Rainbow</w:t>
-      </w:r>
-      <w:proofErr w:type="spellEnd"/>
-      <w:r>
-        <w:t xml:space="preserve"> tables</w:t>
+      <w:r>
+        <w:t>Rainbow tables</w:t>
       </w:r>
     </w:p>
     <w:p>
@@ -2786,19 +2539,9 @@
         <w:spacing w:after="0"/>
         <w:jc w:val="both"/>
       </w:pPr>
-      <w:proofErr w:type="spellStart"/>
-      <w:r>
-        <w:t>Credential</w:t>
-      </w:r>
-      <w:proofErr w:type="spellEnd"/>
-      <w:r>
-        <w:t xml:space="preserve"> </w:t>
-      </w:r>
-      <w:proofErr w:type="spellStart"/>
-      <w:r>
-        <w:t>stuffing</w:t>
-      </w:r>
-      <w:proofErr w:type="spellEnd"/>
+      <w:r>
+        <w:t>Credential stuffing</w:t>
+      </w:r>
     </w:p>
     <w:p>
       <w:pPr>
@@ -2810,21 +2553,8 @@
         <w:jc w:val="both"/>
       </w:pPr>
       <w:r>
-        <w:t xml:space="preserve">Hash </w:t>
-      </w:r>
-      <w:proofErr w:type="spellStart"/>
-      <w:r>
-        <w:t>comparison</w:t>
-      </w:r>
-      <w:proofErr w:type="spellEnd"/>
-      <w:r>
-        <w:t xml:space="preserve"> </w:t>
-      </w:r>
-      <w:proofErr w:type="spellStart"/>
-      <w:r>
-        <w:t>attacks</w:t>
-      </w:r>
-      <w:proofErr w:type="spellEnd"/>
+        <w:t>Hash comparison attacks</w:t>
+      </w:r>
     </w:p>
     <w:p>
       <w:pPr>
@@ -2961,11 +2691,9 @@
               <w:spacing w:after="160" w:line="259" w:lineRule="auto"/>
               <w:jc w:val="both"/>
             </w:pPr>
-            <w:proofErr w:type="spellStart"/>
             <w:r>
               <w:t>RoleId</w:t>
             </w:r>
-            <w:proofErr w:type="spellEnd"/>
           </w:p>
         </w:tc>
         <w:tc>
@@ -2978,13 +2706,8 @@
               <w:spacing w:after="160" w:line="259" w:lineRule="auto"/>
               <w:jc w:val="both"/>
             </w:pPr>
-            <w:proofErr w:type="spellStart"/>
             <w:r>
-              <w:t>int</w:t>
-            </w:r>
-            <w:proofErr w:type="spellEnd"/>
-            <w:r>
-              <w:t xml:space="preserve"> (PK)</w:t>
+              <w:t>int (PK)</w:t>
             </w:r>
           </w:p>
         </w:tc>
@@ -3017,11 +2740,9 @@
               <w:spacing w:after="160" w:line="259" w:lineRule="auto"/>
               <w:jc w:val="both"/>
             </w:pPr>
-            <w:proofErr w:type="spellStart"/>
             <w:r>
               <w:t>RoleName</w:t>
             </w:r>
-            <w:proofErr w:type="spellEnd"/>
           </w:p>
         </w:tc>
         <w:tc>
@@ -3034,18 +2755,8 @@
               <w:spacing w:after="160" w:line="259" w:lineRule="auto"/>
               <w:jc w:val="both"/>
             </w:pPr>
-            <w:proofErr w:type="spellStart"/>
-            <w:proofErr w:type="gramStart"/>
             <w:r>
-              <w:t>nvarchar</w:t>
-            </w:r>
-            <w:proofErr w:type="spellEnd"/>
-            <w:r>
-              <w:t>(</w:t>
-            </w:r>
-            <w:proofErr w:type="gramEnd"/>
-            <w:r>
-              <w:t>100)</w:t>
+              <w:t>nvarchar(100)</w:t>
             </w:r>
           </w:p>
         </w:tc>
@@ -3062,7 +2773,6 @@
             <w:r>
               <w:t xml:space="preserve">Nombre del rol (ej.: </w:t>
             </w:r>
-            <w:proofErr w:type="spellStart"/>
             <w:r>
               <w:rPr>
                 <w:i/>
@@ -3070,7 +2780,6 @@
               </w:rPr>
               <w:t>Admin</w:t>
             </w:r>
-            <w:proofErr w:type="spellEnd"/>
             <w:r>
               <w:t xml:space="preserve">, </w:t>
             </w:r>
@@ -3101,11 +2810,9 @@
               <w:spacing w:after="160" w:line="259" w:lineRule="auto"/>
               <w:jc w:val="both"/>
             </w:pPr>
-            <w:proofErr w:type="spellStart"/>
             <w:r>
               <w:t>Description</w:t>
             </w:r>
-            <w:proofErr w:type="spellEnd"/>
           </w:p>
         </w:tc>
         <w:tc>
@@ -3118,18 +2825,8 @@
               <w:spacing w:after="160" w:line="259" w:lineRule="auto"/>
               <w:jc w:val="both"/>
             </w:pPr>
-            <w:proofErr w:type="spellStart"/>
-            <w:proofErr w:type="gramStart"/>
             <w:r>
-              <w:t>nvarchar</w:t>
-            </w:r>
-            <w:proofErr w:type="spellEnd"/>
-            <w:r>
-              <w:t>(</w:t>
-            </w:r>
-            <w:proofErr w:type="gramEnd"/>
-            <w:r>
-              <w:t>200)</w:t>
+              <w:t>nvarchar(200)</w:t>
             </w:r>
           </w:p>
         </w:tc>
@@ -3181,23 +2878,7 @@
           <w:b/>
           <w:bCs/>
         </w:rPr>
-        <w:t xml:space="preserve">Tabla </w:t>
-      </w:r>
-      <w:proofErr w:type="spellStart"/>
-      <w:r>
-        <w:rPr>
-          <w:b/>
-          <w:bCs/>
-        </w:rPr>
-        <w:t>Users</w:t>
-      </w:r>
-      <w:proofErr w:type="spellEnd"/>
-      <w:r>
-        <w:rPr>
-          <w:b/>
-          <w:bCs/>
-        </w:rPr>
-        <w:t xml:space="preserve"> (autenticación y roles)</w:t>
+        <w:t>Tabla Users (autenticación y roles)</w:t>
       </w:r>
     </w:p>
     <w:tbl>
@@ -3300,11 +2981,9 @@
               <w:spacing w:after="160" w:line="259" w:lineRule="auto"/>
               <w:jc w:val="both"/>
             </w:pPr>
-            <w:proofErr w:type="spellStart"/>
             <w:r>
               <w:t>UserId</w:t>
             </w:r>
-            <w:proofErr w:type="spellEnd"/>
           </w:p>
         </w:tc>
         <w:tc>
@@ -3317,13 +2996,8 @@
               <w:spacing w:after="160" w:line="259" w:lineRule="auto"/>
               <w:jc w:val="both"/>
             </w:pPr>
-            <w:proofErr w:type="spellStart"/>
             <w:r>
-              <w:t>int</w:t>
-            </w:r>
-            <w:proofErr w:type="spellEnd"/>
-            <w:r>
-              <w:t xml:space="preserve"> (PK)</w:t>
+              <w:t>int (PK)</w:t>
             </w:r>
           </w:p>
         </w:tc>
@@ -3357,28 +3031,9 @@
               <w:spacing w:after="160" w:line="259" w:lineRule="auto"/>
               <w:jc w:val="both"/>
             </w:pPr>
-            <w:proofErr w:type="spellStart"/>
             <w:r>
               <w:t>UserGuid</w:t>
             </w:r>
-            <w:proofErr w:type="spellEnd"/>
-          </w:p>
-        </w:tc>
-        <w:tc>
-          <w:tcPr>
-            <w:tcW w:w="0" w:type="auto"/>
-            <w:hideMark/>
-          </w:tcPr>
-          <w:p>
-            <w:pPr>
-              <w:spacing w:after="160" w:line="259" w:lineRule="auto"/>
-              <w:jc w:val="both"/>
-            </w:pPr>
-            <w:proofErr w:type="spellStart"/>
-            <w:r>
-              <w:t>uniqueidentifier</w:t>
-            </w:r>
-            <w:proofErr w:type="spellEnd"/>
           </w:p>
         </w:tc>
         <w:tc>
@@ -3392,23 +3047,22 @@
               <w:jc w:val="both"/>
             </w:pPr>
             <w:r>
-              <w:t xml:space="preserve">Identificador público seguro usado en </w:t>
+              <w:t>uniqueidentifier</w:t>
             </w:r>
-            <w:proofErr w:type="spellStart"/>
+          </w:p>
+        </w:tc>
+        <w:tc>
+          <w:tcPr>
+            <w:tcW w:w="0" w:type="auto"/>
+            <w:hideMark/>
+          </w:tcPr>
+          <w:p>
+            <w:pPr>
+              <w:spacing w:after="160" w:line="259" w:lineRule="auto"/>
+              <w:jc w:val="both"/>
+            </w:pPr>
             <w:r>
-              <w:t>URLs</w:t>
-            </w:r>
-            <w:proofErr w:type="spellEnd"/>
-            <w:r>
-              <w:t xml:space="preserve"> para evitar enumeración de </w:t>
-            </w:r>
-            <w:proofErr w:type="spellStart"/>
-            <w:r>
-              <w:t>IDs</w:t>
-            </w:r>
-            <w:proofErr w:type="spellEnd"/>
-            <w:r>
-              <w:t>.</w:t>
+              <w:t>Identificador público seguro usado en URLs para evitar enumeración de IDs.</w:t>
             </w:r>
           </w:p>
         </w:tc>
@@ -3427,11 +3081,9 @@
               <w:spacing w:after="160" w:line="259" w:lineRule="auto"/>
               <w:jc w:val="both"/>
             </w:pPr>
-            <w:proofErr w:type="spellStart"/>
             <w:r>
               <w:t>PersonId</w:t>
             </w:r>
-            <w:proofErr w:type="spellEnd"/>
           </w:p>
         </w:tc>
         <w:tc>
@@ -3443,21 +3095,8 @@
             <w:pPr>
               <w:spacing w:after="160" w:line="259" w:lineRule="auto"/>
             </w:pPr>
-            <w:proofErr w:type="spellStart"/>
             <w:r>
-              <w:t>int</w:t>
-            </w:r>
-            <w:proofErr w:type="spellEnd"/>
-            <w:r>
-              <w:t xml:space="preserve"> (FK → </w:t>
-            </w:r>
-            <w:proofErr w:type="spellStart"/>
-            <w:r>
-              <w:t>Persons.PersonId</w:t>
-            </w:r>
-            <w:proofErr w:type="spellEnd"/>
-            <w:r>
-              <w:t>)</w:t>
+              <w:t>int (FK → Persons.PersonId)</w:t>
             </w:r>
           </w:p>
         </w:tc>
@@ -3491,11 +3130,9 @@
               <w:spacing w:after="160" w:line="259" w:lineRule="auto"/>
               <w:jc w:val="both"/>
             </w:pPr>
-            <w:proofErr w:type="spellStart"/>
             <w:r>
               <w:t>Username</w:t>
             </w:r>
-            <w:proofErr w:type="spellEnd"/>
           </w:p>
         </w:tc>
         <w:tc>
@@ -3508,18 +3145,8 @@
               <w:spacing w:after="160" w:line="259" w:lineRule="auto"/>
               <w:jc w:val="both"/>
             </w:pPr>
-            <w:proofErr w:type="spellStart"/>
-            <w:proofErr w:type="gramStart"/>
             <w:r>
-              <w:t>nvarchar</w:t>
-            </w:r>
-            <w:proofErr w:type="spellEnd"/>
-            <w:r>
-              <w:t>(</w:t>
-            </w:r>
-            <w:proofErr w:type="gramEnd"/>
-            <w:r>
-              <w:t>100)</w:t>
+              <w:t>nvarchar(100)</w:t>
             </w:r>
           </w:p>
         </w:tc>
@@ -3553,11 +3180,9 @@
               <w:spacing w:after="160" w:line="259" w:lineRule="auto"/>
               <w:jc w:val="both"/>
             </w:pPr>
-            <w:proofErr w:type="spellStart"/>
             <w:r>
               <w:t>PasswordHash</w:t>
             </w:r>
-            <w:proofErr w:type="spellEnd"/>
           </w:p>
         </w:tc>
         <w:tc>
@@ -3570,21 +3195,8 @@
               <w:spacing w:after="160" w:line="259" w:lineRule="auto"/>
               <w:jc w:val="both"/>
             </w:pPr>
-            <w:proofErr w:type="spellStart"/>
             <w:r>
-              <w:t>varbinary</w:t>
-            </w:r>
-            <w:proofErr w:type="spellEnd"/>
-            <w:r>
-              <w:t>(</w:t>
-            </w:r>
-            <w:proofErr w:type="spellStart"/>
-            <w:r>
-              <w:t>max</w:t>
-            </w:r>
-            <w:proofErr w:type="spellEnd"/>
-            <w:r>
-              <w:t>)</w:t>
+              <w:t>varbinary(max)</w:t>
             </w:r>
           </w:p>
         </w:tc>
@@ -3618,38 +3230,8 @@
               <w:spacing w:after="160" w:line="259" w:lineRule="auto"/>
               <w:jc w:val="both"/>
             </w:pPr>
-            <w:proofErr w:type="spellStart"/>
             <w:r>
               <w:t>PasswordSalt</w:t>
-            </w:r>
-            <w:proofErr w:type="spellEnd"/>
-          </w:p>
-        </w:tc>
-        <w:tc>
-          <w:tcPr>
-            <w:tcW w:w="0" w:type="auto"/>
-            <w:hideMark/>
-          </w:tcPr>
-          <w:p>
-            <w:pPr>
-              <w:spacing w:after="160" w:line="259" w:lineRule="auto"/>
-              <w:jc w:val="both"/>
-            </w:pPr>
-            <w:proofErr w:type="spellStart"/>
-            <w:r>
-              <w:t>varbinary</w:t>
-            </w:r>
-            <w:proofErr w:type="spellEnd"/>
-            <w:r>
-              <w:t>(</w:t>
-            </w:r>
-            <w:proofErr w:type="spellStart"/>
-            <w:r>
-              <w:t>max</w:t>
-            </w:r>
-            <w:proofErr w:type="spellEnd"/>
-            <w:r>
-              <w:t>)</w:t>
             </w:r>
           </w:p>
         </w:tc>
@@ -3664,15 +3246,22 @@
               <w:jc w:val="both"/>
             </w:pPr>
             <w:r>
-              <w:t xml:space="preserve">Valor único utilizado para reforzar el </w:t>
+              <w:t>varbinary(max)</w:t>
             </w:r>
-            <w:proofErr w:type="spellStart"/>
+          </w:p>
+        </w:tc>
+        <w:tc>
+          <w:tcPr>
+            <w:tcW w:w="0" w:type="auto"/>
+            <w:hideMark/>
+          </w:tcPr>
+          <w:p>
+            <w:pPr>
+              <w:spacing w:after="160" w:line="259" w:lineRule="auto"/>
+              <w:jc w:val="both"/>
+            </w:pPr>
             <w:r>
-              <w:t>hashing</w:t>
-            </w:r>
-            <w:proofErr w:type="spellEnd"/>
-            <w:r>
-              <w:t xml:space="preserve"> de la contraseña.</w:t>
+              <w:t>Valor único utilizado para reforzar el hashing de la contraseña.</w:t>
             </w:r>
           </w:p>
         </w:tc>
@@ -3691,11 +3280,9 @@
               <w:spacing w:after="160" w:line="259" w:lineRule="auto"/>
               <w:jc w:val="both"/>
             </w:pPr>
-            <w:proofErr w:type="spellStart"/>
             <w:r>
               <w:t>RoleId</w:t>
             </w:r>
-            <w:proofErr w:type="spellEnd"/>
           </w:p>
         </w:tc>
         <w:tc>
@@ -3708,21 +3295,8 @@
               <w:spacing w:after="160" w:line="259" w:lineRule="auto"/>
               <w:jc w:val="both"/>
             </w:pPr>
-            <w:proofErr w:type="spellStart"/>
             <w:r>
-              <w:t>int</w:t>
-            </w:r>
-            <w:proofErr w:type="spellEnd"/>
-            <w:r>
-              <w:t xml:space="preserve"> (FK → </w:t>
-            </w:r>
-            <w:proofErr w:type="spellStart"/>
-            <w:r>
-              <w:t>Roles.RoleId</w:t>
-            </w:r>
-            <w:proofErr w:type="spellEnd"/>
-            <w:r>
-              <w:t>)</w:t>
+              <w:t>int (FK → Roles.RoleId)</w:t>
             </w:r>
           </w:p>
         </w:tc>
@@ -3756,11 +3330,9 @@
               <w:spacing w:after="160" w:line="259" w:lineRule="auto"/>
               <w:jc w:val="both"/>
             </w:pPr>
-            <w:proofErr w:type="spellStart"/>
             <w:r>
               <w:t>IsActive</w:t>
             </w:r>
-            <w:proofErr w:type="spellEnd"/>
           </w:p>
         </w:tc>
         <w:tc>
@@ -3808,11 +3380,9 @@
               <w:spacing w:after="160" w:line="259" w:lineRule="auto"/>
               <w:jc w:val="both"/>
             </w:pPr>
-            <w:proofErr w:type="spellStart"/>
             <w:r>
               <w:t>CreatedAt</w:t>
             </w:r>
-            <w:proofErr w:type="spellEnd"/>
           </w:p>
         </w:tc>
         <w:tc>
@@ -3825,11 +3395,9 @@
               <w:spacing w:after="160" w:line="259" w:lineRule="auto"/>
               <w:jc w:val="both"/>
             </w:pPr>
-            <w:proofErr w:type="spellStart"/>
             <w:r>
               <w:t>datetime</w:t>
             </w:r>
-            <w:proofErr w:type="spellEnd"/>
           </w:p>
         </w:tc>
         <w:tc>
@@ -3880,23 +3448,7 @@
           <w:b/>
           <w:bCs/>
         </w:rPr>
-        <w:t xml:space="preserve">Tabla </w:t>
-      </w:r>
-      <w:proofErr w:type="spellStart"/>
-      <w:r>
-        <w:rPr>
-          <w:b/>
-          <w:bCs/>
-        </w:rPr>
-        <w:t>Persons</w:t>
-      </w:r>
-      <w:proofErr w:type="spellEnd"/>
-      <w:r>
-        <w:rPr>
-          <w:b/>
-          <w:bCs/>
-        </w:rPr>
-        <w:t xml:space="preserve"> (datos personales)</w:t>
+        <w:t>Tabla Persons (datos personales)</w:t>
       </w:r>
     </w:p>
     <w:tbl>
@@ -3999,11 +3551,9 @@
               <w:spacing w:after="160" w:line="259" w:lineRule="auto"/>
               <w:jc w:val="both"/>
             </w:pPr>
-            <w:proofErr w:type="spellStart"/>
             <w:r>
               <w:t>PersonId</w:t>
             </w:r>
-            <w:proofErr w:type="spellEnd"/>
           </w:p>
         </w:tc>
         <w:tc>
@@ -4016,13 +3566,8 @@
               <w:spacing w:after="160" w:line="259" w:lineRule="auto"/>
               <w:jc w:val="both"/>
             </w:pPr>
-            <w:proofErr w:type="spellStart"/>
             <w:r>
-              <w:t>int</w:t>
-            </w:r>
-            <w:proofErr w:type="spellEnd"/>
-            <w:r>
-              <w:t xml:space="preserve"> (PK)</w:t>
+              <w:t>int (PK)</w:t>
             </w:r>
           </w:p>
         </w:tc>
@@ -4056,11 +3601,9 @@
               <w:spacing w:after="160" w:line="259" w:lineRule="auto"/>
               <w:jc w:val="both"/>
             </w:pPr>
-            <w:proofErr w:type="spellStart"/>
             <w:r>
               <w:t>FirstName</w:t>
             </w:r>
-            <w:proofErr w:type="spellEnd"/>
           </w:p>
         </w:tc>
         <w:tc>
@@ -4073,18 +3616,8 @@
               <w:spacing w:after="160" w:line="259" w:lineRule="auto"/>
               <w:jc w:val="both"/>
             </w:pPr>
-            <w:proofErr w:type="spellStart"/>
-            <w:proofErr w:type="gramStart"/>
             <w:r>
-              <w:t>nvarchar</w:t>
-            </w:r>
-            <w:proofErr w:type="spellEnd"/>
-            <w:r>
-              <w:t>(</w:t>
-            </w:r>
-            <w:proofErr w:type="gramEnd"/>
-            <w:r>
-              <w:t>100)</w:t>
+              <w:t>nvarchar(100)</w:t>
             </w:r>
           </w:p>
         </w:tc>
@@ -4118,11 +3651,9 @@
               <w:spacing w:after="160" w:line="259" w:lineRule="auto"/>
               <w:jc w:val="both"/>
             </w:pPr>
-            <w:proofErr w:type="spellStart"/>
             <w:r>
               <w:t>LastName</w:t>
             </w:r>
-            <w:proofErr w:type="spellEnd"/>
           </w:p>
         </w:tc>
         <w:tc>
@@ -4135,18 +3666,8 @@
               <w:spacing w:after="160" w:line="259" w:lineRule="auto"/>
               <w:jc w:val="both"/>
             </w:pPr>
-            <w:proofErr w:type="spellStart"/>
-            <w:proofErr w:type="gramStart"/>
             <w:r>
-              <w:t>nvarchar</w:t>
-            </w:r>
-            <w:proofErr w:type="spellEnd"/>
-            <w:r>
-              <w:t>(</w:t>
-            </w:r>
-            <w:proofErr w:type="gramEnd"/>
-            <w:r>
-              <w:t>100)</w:t>
+              <w:t>nvarchar(100)</w:t>
             </w:r>
           </w:p>
         </w:tc>
@@ -4195,18 +3716,8 @@
               <w:spacing w:after="160" w:line="259" w:lineRule="auto"/>
               <w:jc w:val="both"/>
             </w:pPr>
-            <w:proofErr w:type="spellStart"/>
-            <w:proofErr w:type="gramStart"/>
             <w:r>
-              <w:t>nvarchar</w:t>
-            </w:r>
-            <w:proofErr w:type="spellEnd"/>
-            <w:r>
-              <w:t>(</w:t>
-            </w:r>
-            <w:proofErr w:type="gramEnd"/>
-            <w:r>
-              <w:t>150)</w:t>
+              <w:t>nvarchar(150)</w:t>
             </w:r>
           </w:p>
         </w:tc>
@@ -4240,11 +3751,9 @@
               <w:spacing w:after="160" w:line="259" w:lineRule="auto"/>
               <w:jc w:val="both"/>
             </w:pPr>
-            <w:proofErr w:type="spellStart"/>
             <w:r>
               <w:t>CountryCode</w:t>
             </w:r>
-            <w:proofErr w:type="spellEnd"/>
           </w:p>
         </w:tc>
         <w:tc>
@@ -4257,18 +3766,8 @@
               <w:spacing w:after="160" w:line="259" w:lineRule="auto"/>
               <w:jc w:val="both"/>
             </w:pPr>
-            <w:proofErr w:type="spellStart"/>
-            <w:proofErr w:type="gramStart"/>
             <w:r>
-              <w:t>varchar</w:t>
-            </w:r>
-            <w:proofErr w:type="spellEnd"/>
-            <w:r>
-              <w:t>(</w:t>
-            </w:r>
-            <w:proofErr w:type="gramEnd"/>
-            <w:r>
-              <w:t>5)</w:t>
+              <w:t>varchar(5)</w:t>
             </w:r>
           </w:p>
         </w:tc>
@@ -4302,11 +3801,9 @@
               <w:spacing w:after="160" w:line="259" w:lineRule="auto"/>
               <w:jc w:val="both"/>
             </w:pPr>
-            <w:proofErr w:type="spellStart"/>
             <w:r>
               <w:t>PhoneNumber</w:t>
             </w:r>
-            <w:proofErr w:type="spellEnd"/>
           </w:p>
         </w:tc>
         <w:tc>
@@ -4319,18 +3816,8 @@
               <w:spacing w:after="160" w:line="259" w:lineRule="auto"/>
               <w:jc w:val="both"/>
             </w:pPr>
-            <w:proofErr w:type="spellStart"/>
-            <w:proofErr w:type="gramStart"/>
             <w:r>
-              <w:t>varchar</w:t>
-            </w:r>
-            <w:proofErr w:type="spellEnd"/>
-            <w:r>
-              <w:t>(</w:t>
-            </w:r>
-            <w:proofErr w:type="gramEnd"/>
-            <w:r>
-              <w:t>20)</w:t>
+              <w:t>varchar(20)</w:t>
             </w:r>
           </w:p>
         </w:tc>
@@ -4379,11 +3866,9 @@
               <w:spacing w:after="160" w:line="259" w:lineRule="auto"/>
               <w:jc w:val="both"/>
             </w:pPr>
-            <w:proofErr w:type="spellStart"/>
             <w:r>
               <w:t>int</w:t>
             </w:r>
-            <w:proofErr w:type="spellEnd"/>
           </w:p>
         </w:tc>
         <w:tc>
@@ -4416,11 +3901,9 @@
               <w:spacing w:after="160" w:line="259" w:lineRule="auto"/>
               <w:jc w:val="both"/>
             </w:pPr>
-            <w:proofErr w:type="spellStart"/>
             <w:r>
               <w:t>Address</w:t>
             </w:r>
-            <w:proofErr w:type="spellEnd"/>
           </w:p>
         </w:tc>
         <w:tc>
@@ -4433,18 +3916,8 @@
               <w:spacing w:after="160" w:line="259" w:lineRule="auto"/>
               <w:jc w:val="both"/>
             </w:pPr>
-            <w:proofErr w:type="spellStart"/>
-            <w:proofErr w:type="gramStart"/>
             <w:r>
-              <w:t>nvarchar</w:t>
-            </w:r>
-            <w:proofErr w:type="spellEnd"/>
-            <w:r>
-              <w:t>(</w:t>
-            </w:r>
-            <w:proofErr w:type="gramEnd"/>
-            <w:r>
-              <w:t>250)</w:t>
+              <w:t>nvarchar(250)</w:t>
             </w:r>
           </w:p>
         </w:tc>
@@ -4478,12 +3951,10 @@
               <w:spacing w:after="160" w:line="259" w:lineRule="auto"/>
               <w:jc w:val="both"/>
             </w:pPr>
-            <w:proofErr w:type="spellStart"/>
             <w:r>
               <w:lastRenderedPageBreak/>
               <w:t>PhotoUrl</w:t>
             </w:r>
-            <w:proofErr w:type="spellEnd"/>
           </w:p>
         </w:tc>
         <w:tc>
@@ -4496,18 +3967,8 @@
               <w:spacing w:after="160" w:line="259" w:lineRule="auto"/>
               <w:jc w:val="both"/>
             </w:pPr>
-            <w:proofErr w:type="spellStart"/>
-            <w:proofErr w:type="gramStart"/>
             <w:r>
-              <w:t>nvarchar</w:t>
-            </w:r>
-            <w:proofErr w:type="spellEnd"/>
-            <w:r>
-              <w:t>(</w:t>
-            </w:r>
-            <w:proofErr w:type="gramEnd"/>
-            <w:r>
-              <w:t>500)</w:t>
+              <w:t>nvarchar(500)</w:t>
             </w:r>
           </w:p>
         </w:tc>
@@ -4541,11 +4002,9 @@
               <w:spacing w:after="160" w:line="259" w:lineRule="auto"/>
               <w:jc w:val="both"/>
             </w:pPr>
-            <w:proofErr w:type="spellStart"/>
             <w:r>
               <w:t>CreatedAt</w:t>
             </w:r>
-            <w:proofErr w:type="spellEnd"/>
           </w:p>
         </w:tc>
         <w:tc>
@@ -4558,11 +4017,9 @@
               <w:spacing w:after="160" w:line="259" w:lineRule="auto"/>
               <w:jc w:val="both"/>
             </w:pPr>
-            <w:proofErr w:type="spellStart"/>
             <w:r>
               <w:t>datetime</w:t>
             </w:r>
-            <w:proofErr w:type="spellEnd"/>
           </w:p>
         </w:tc>
         <w:tc>
@@ -4706,21 +4163,8 @@
       </w:pPr>
       <w:bookmarkStart w:id="39" w:name="_Toc214029136"/>
       <w:bookmarkStart w:id="40" w:name="_Toc214029168"/>
-      <w:proofErr w:type="spellStart"/>
-      <w:r>
-        <w:t>Frontend</w:t>
-      </w:r>
-      <w:proofErr w:type="spellEnd"/>
-      <w:r>
-        <w:t xml:space="preserve">: Next.js (con </w:t>
-      </w:r>
-      <w:proofErr w:type="spellStart"/>
-      <w:r>
-        <w:t>TypeScript</w:t>
-      </w:r>
-      <w:proofErr w:type="spellEnd"/>
-      <w:r>
-        <w:t>)</w:t>
+      <w:r>
+        <w:t>Frontend: Next.js (con TypeScript)</w:t>
       </w:r>
       <w:bookmarkEnd w:id="39"/>
       <w:bookmarkEnd w:id="40"/>
@@ -4764,13 +4208,8 @@
         <w:spacing w:after="0"/>
         <w:jc w:val="both"/>
       </w:pPr>
-      <w:proofErr w:type="spellStart"/>
-      <w:r>
-        <w:t>TypeScript</w:t>
-      </w:r>
-      <w:proofErr w:type="spellEnd"/>
-      <w:r>
-        <w:t xml:space="preserve"> reduce errores y mejora mantenibilidad.</w:t>
+      <w:r>
+        <w:t>TypeScript reduce errores y mejora mantenibilidad.</w:t>
       </w:r>
     </w:p>
     <w:p>
@@ -4823,13 +4262,8 @@
       </w:pPr>
       <w:bookmarkStart w:id="41" w:name="_Toc214029137"/>
       <w:bookmarkStart w:id="42" w:name="_Toc214029169"/>
-      <w:proofErr w:type="spellStart"/>
-      <w:r>
-        <w:t>Backend</w:t>
-      </w:r>
-      <w:proofErr w:type="spellEnd"/>
-      <w:r>
-        <w:t>: ASP.NET Core Web API (Framework .NET 8)</w:t>
+      <w:r>
+        <w:t>Backend: ASP.NET Core Web API (Framework .NET 8)</w:t>
       </w:r>
       <w:bookmarkEnd w:id="41"/>
       <w:bookmarkEnd w:id="42"/>
@@ -4876,15 +4310,7 @@
         <w:spacing w:after="0"/>
       </w:pPr>
       <w:r>
-        <w:t xml:space="preserve">ASP.NET Core es ideal para </w:t>
-      </w:r>
-      <w:proofErr w:type="spellStart"/>
-      <w:r>
-        <w:t>APIs</w:t>
-      </w:r>
-      <w:proofErr w:type="spellEnd"/>
-      <w:r>
-        <w:t xml:space="preserve"> REST y microservicios.</w:t>
+        <w:t>ASP.NET Core es ideal para APIs REST y microservicios.</w:t>
       </w:r>
     </w:p>
     <w:p>
@@ -4908,15 +4334,7 @@
         <w:spacing w:after="0"/>
       </w:pPr>
       <w:r>
-        <w:t xml:space="preserve">Integración perfecta con </w:t>
-      </w:r>
-      <w:proofErr w:type="spellStart"/>
-      <w:r>
-        <w:t>Entity</w:t>
-      </w:r>
-      <w:proofErr w:type="spellEnd"/>
-      <w:r>
-        <w:t xml:space="preserve"> Framework Core.</w:t>
+        <w:t>Integración perfecta con Entity Framework Core.</w:t>
       </w:r>
     </w:p>
     <w:p/>
@@ -4963,15 +4381,7 @@
         <w:spacing w:after="0"/>
       </w:pPr>
       <w:r>
-        <w:t xml:space="preserve">Mejor soporte oficial para </w:t>
-      </w:r>
-      <w:proofErr w:type="spellStart"/>
-      <w:r>
-        <w:t>Entity</w:t>
-      </w:r>
-      <w:proofErr w:type="spellEnd"/>
-      <w:r>
-        <w:t xml:space="preserve"> Framework Core.</w:t>
+        <w:t>Mejor soporte oficial para Entity Framework Core.</w:t>
       </w:r>
     </w:p>
     <w:p>
@@ -5130,25 +4540,21 @@
         </w:numPr>
         <w:spacing w:after="0"/>
       </w:pPr>
-      <w:proofErr w:type="spellStart"/>
       <w:r>
         <w:t>P</w:t>
       </w:r>
       <w:r>
         <w:t>assword</w:t>
       </w:r>
-      <w:proofErr w:type="spellEnd"/>
       <w:r>
         <w:t>:</w:t>
       </w:r>
       <w:r>
         <w:t xml:space="preserve"> </w:t>
       </w:r>
-      <w:proofErr w:type="spellStart"/>
       <w:r>
         <w:t>miguelnew%F</w:t>
       </w:r>
-      <w:proofErr w:type="spellEnd"/>
     </w:p>
     <w:p>
       <w:pPr>
@@ -5160,13 +4566,7 @@
         <w:spacing w:after="0"/>
       </w:pPr>
       <w:r>
-        <w:t>N:</w:t>
-      </w:r>
-      <w:r>
-        <w:t xml:space="preserve"> </w:t>
-      </w:r>
-      <w:r>
-        <w:t>AQAAAAIAAYagAAAAED1OsVLjniIkSCOcC2PQJHEJ4hUPvbwt4tr2iPnw0QswtBGEr7z2YMWNMnoFWlwRNQ==</w:t>
+        <w:t>Rol: Admin</w:t>
       </w:r>
     </w:p>
     <w:p>
@@ -5218,24 +4618,17 @@
         </w:numPr>
         <w:spacing w:after="0"/>
       </w:pPr>
-      <w:proofErr w:type="spellStart"/>
       <w:r>
         <w:t>Password</w:t>
       </w:r>
-      <w:proofErr w:type="spellEnd"/>
       <w:r>
         <w:t>:</w:t>
       </w:r>
       <w:r>
         <w:t xml:space="preserve"> </w:t>
       </w:r>
-      <w:proofErr w:type="gramStart"/>
-      <w:r>
-        <w:t>coder!V</w:t>
-      </w:r>
-      <w:proofErr w:type="gramEnd"/>
-      <w:r>
-        <w:t>8t</w:t>
+      <w:r>
+        <w:t>coder!V8t</w:t>
       </w:r>
     </w:p>
     <w:p>
@@ -5248,14 +4641,22 @@
         <w:spacing w:after="0"/>
       </w:pPr>
       <w:r>
-        <w:t>N:</w:t>
-      </w:r>
-      <w:r>
-        <w:t xml:space="preserve"> </w:t>
-      </w:r>
-      <w:r>
-        <w:t>AQAAAAIAAYagAAAAEC925lMsRUMH8uC9vOmkwMojxfsMQkINPRakYUIa2SBgQyeYCMUqFtxYpFUS/IN/4g==</w:t>
-      </w:r>
+        <w:t xml:space="preserve">Rol: </w:t>
+      </w:r>
+      <w:r>
+        <w:t>User</w:t>
+      </w:r>
+    </w:p>
+    <w:p>
+      <w:pPr>
+        <w:pStyle w:val="Prrafodelista"/>
+        <w:spacing w:after="0"/>
+      </w:pPr>
+    </w:p>
+    <w:p>
+      <w:pPr>
+        <w:spacing w:after="0"/>
+      </w:pPr>
     </w:p>
     <w:p>
       <w:pPr>
@@ -5306,11 +4707,9 @@
         </w:numPr>
         <w:spacing w:after="0"/>
       </w:pPr>
-      <w:proofErr w:type="spellStart"/>
       <w:r>
         <w:t>Password</w:t>
       </w:r>
-      <w:proofErr w:type="spellEnd"/>
       <w:r>
         <w:t>:</w:t>
       </w:r>
@@ -5331,14 +4730,17 @@
         <w:spacing w:after="0"/>
       </w:pPr>
       <w:r>
-        <w:t>N:</w:t>
-      </w:r>
-      <w:r>
-        <w:t xml:space="preserve"> </w:t>
-      </w:r>
-      <w:r>
-        <w:t>AQAAAAIAAYagAAAAEHgFMN5etq2si7z1Cm48Ez7LKhr5mZnV3l+S1M9Zg+sMQD966XUMVgZ931Xm5JrDuw==</w:t>
-      </w:r>
+        <w:t xml:space="preserve">Rol: </w:t>
+      </w:r>
+      <w:r>
+        <w:t>User</w:t>
+      </w:r>
+    </w:p>
+    <w:p>
+      <w:pPr>
+        <w:pStyle w:val="Prrafodelista"/>
+        <w:spacing w:after="0"/>
+      </w:pPr>
     </w:p>
     <w:p>
       <w:pPr>
@@ -5386,11 +4788,9 @@
         </w:numPr>
         <w:spacing w:after="0"/>
       </w:pPr>
-      <w:proofErr w:type="spellStart"/>
       <w:r>
         <w:t>Password</w:t>
       </w:r>
-      <w:proofErr w:type="spellEnd"/>
       <w:r>
         <w:t>:</w:t>
       </w:r>
@@ -5411,14 +4811,17 @@
         <w:spacing w:after="0"/>
       </w:pPr>
       <w:r>
-        <w:t>N:</w:t>
-      </w:r>
-      <w:r>
-        <w:t xml:space="preserve"> </w:t>
-      </w:r>
-      <w:r>
-        <w:t>AQAAAAIAAYagAAAAELDfclN44AHmj8pYMQ+XPhq9cPjygJD/c6pGlvD52QDsrvLmEHcUIhNcvIfAbHbyqg==</w:t>
-      </w:r>
+        <w:t xml:space="preserve">Rol: </w:t>
+      </w:r>
+      <w:r>
+        <w:t>User</w:t>
+      </w:r>
+    </w:p>
+    <w:p>
+      <w:pPr>
+        <w:pStyle w:val="Prrafodelista"/>
+        <w:spacing w:after="0"/>
+      </w:pPr>
       <w:r>
         <w:br/>
       </w:r>

</xml_diff>